<commit_message>
added stuff to colin api
</commit_message>
<xml_diff>
--- a/API_LBS_Colin.docx
+++ b/API_LBS_Colin.docx
@@ -52,11 +52,6 @@
               <w:dataBinding w:prefixMappings="xmlns:ns0='http://purl.org/dc/elements/1.1/' xmlns:ns1='http://schemas.openxmlformats.org/package/2006/metadata/core-properties' " w:xpath="/ns1:coreProperties[1]/ns0:title[1]" w:storeItemID="{6C3C8BC8-F283-45AE-878A-BAB7291924A1}"/>
               <w:text/>
             </w:sdtPr>
-            <w:sdtEndPr>
-              <w:rPr>
-                <w:rStyle w:val="Heading1Char"/>
-              </w:rPr>
-            </w:sdtEndPr>
             <w:sdtContent>
               <w:r>
                 <w:rPr>
@@ -98,7 +93,6 @@
               <w:id w:val="30555238"/>
               <w:text/>
             </w:sdtPr>
-            <w:sdtEndPr/>
             <w:sdtContent>
               <w:r>
                 <w:rPr>
@@ -169,7 +163,6 @@
               <w:dataBinding w:prefixMappings="xmlns:ns0='http://purl.org/dc/elements/1.1/' xmlns:ns1='http://schemas.openxmlformats.org/package/2006/metadata/core-properties' " w:xpath="/ns1:coreProperties[1]/ns0:creator[1]" w:storeItemID="{6C3C8BC8-F283-45AE-878A-BAB7291924A1}"/>
               <w:text/>
             </w:sdtPr>
-            <w:sdtEndPr/>
             <w:sdtContent>
               <w:r>
                 <w:rPr>
@@ -241,7 +234,6 @@
               <w:dataBinding w:prefixMappings="xmlns:ns0='http://schemas.microsoft.com/office/2006/coverPageProps' " w:xpath="/ns0:CoverPageProperties[1]/ns0:Abstract[1]" w:storeItemID="{55AF091B-3C7A-41E3-B477-F2FDAA23CFDA}"/>
               <w:text/>
             </w:sdtPr>
-            <w:sdtEndPr/>
             <w:sdtContent>
               <w:r>
                 <w:rPr>
@@ -2673,12 +2665,7 @@
               <w:cnfStyle w:val="000000100000" w:firstRow="0" w:lastRow="0" w:firstColumn="0" w:lastColumn="0" w:oddVBand="0" w:evenVBand="0" w:oddHBand="1" w:evenHBand="0" w:firstRowFirstColumn="0" w:firstRowLastColumn="0" w:lastRowFirstColumn="0" w:lastRowLastColumn="0"/>
             </w:pPr>
             <w:r>
-              <w:t>01-2</w:t>
-            </w:r>
-            <w:bookmarkStart w:id="3" w:name="_GoBack"/>
-            <w:bookmarkEnd w:id="3"/>
-            <w:r>
-              <w:t>5-15</w:t>
+              <w:t>01-25-15</w:t>
             </w:r>
           </w:p>
         </w:tc>
@@ -2842,13 +2829,13 @@
       <w:pPr>
         <w:pStyle w:val="Heading2"/>
       </w:pPr>
-      <w:bookmarkStart w:id="4" w:name="_Toc221034548"/>
-      <w:bookmarkStart w:id="5" w:name="_Toc283802408"/>
+      <w:bookmarkStart w:id="3" w:name="_Toc221034548"/>
+      <w:bookmarkStart w:id="4" w:name="_Toc283802408"/>
       <w:r>
         <w:t>Definitions</w:t>
       </w:r>
+      <w:bookmarkEnd w:id="3"/>
       <w:bookmarkEnd w:id="4"/>
-      <w:bookmarkEnd w:id="5"/>
     </w:p>
     <w:tbl>
       <w:tblPr>
@@ -2999,7 +2986,7 @@
               <w:rPr>
                 <w:b w:val="0"/>
               </w:rPr>
-              <w:t>POI</w:t>
+              <w:t>API</w:t>
             </w:r>
           </w:p>
         </w:tc>
@@ -3012,7 +2999,7 @@
               <w:cnfStyle w:val="000000100000" w:firstRow="0" w:lastRow="0" w:firstColumn="0" w:lastColumn="0" w:oddVBand="0" w:evenVBand="0" w:oddHBand="1" w:evenHBand="0" w:firstRowFirstColumn="0" w:firstRowLastColumn="0" w:lastRowFirstColumn="0" w:lastRowLastColumn="0"/>
             </w:pPr>
             <w:r>
-              <w:t>Points of Interest</w:t>
+              <w:t>Application Program Interface</w:t>
             </w:r>
           </w:p>
         </w:tc>
@@ -3111,12 +3098,12 @@
       <w:pPr>
         <w:pStyle w:val="Heading1"/>
       </w:pPr>
-      <w:bookmarkStart w:id="6" w:name="_Toc283802409"/>
+      <w:bookmarkStart w:id="5" w:name="_Toc283802409"/>
       <w:r>
         <w:lastRenderedPageBreak/>
         <w:t>Introduction</w:t>
       </w:r>
-      <w:bookmarkEnd w:id="6"/>
+      <w:bookmarkEnd w:id="5"/>
     </w:p>
     <w:p>
       <w:pPr>
@@ -3127,121 +3114,188 @@
       <w:pPr>
         <w:pStyle w:val="Heading2"/>
       </w:pPr>
-      <w:bookmarkStart w:id="7" w:name="_Toc283802410"/>
+      <w:bookmarkStart w:id="6" w:name="_Toc283802410"/>
       <w:r>
         <w:t>Scope</w:t>
       </w:r>
-      <w:bookmarkEnd w:id="7"/>
+      <w:bookmarkEnd w:id="6"/>
+      <w:r>
+        <w:t xml:space="preserve"> and </w:t>
+      </w:r>
+      <w:r>
+        <w:t>Purpose</w:t>
+      </w:r>
+    </w:p>
+    <w:p>
+      <w:r>
+        <w:t>This document contains a description of third party</w:t>
+      </w:r>
+      <w:r>
+        <w:t xml:space="preserve"> </w:t>
+      </w:r>
+      <w:r>
+        <w:t>API’s that may potentially be incorporated into LMA, in terms of contribution to the business model as well as technical functionality and constraints.</w:t>
+      </w:r>
     </w:p>
     <w:p/>
     <w:p>
-      <w:pPr>
-        <w:pStyle w:val="Heading2"/>
-      </w:pPr>
-      <w:bookmarkStart w:id="8" w:name="_Toc283802411"/>
       <w:r>
-        <w:t>Functional Overview</w:t>
+        <w:t xml:space="preserve">The API’s outlined allow interaction with </w:t>
       </w:r>
       <w:r>
-        <w:softHyphen/>
+        <w:t>a variety of third-party products that do not define LMA individually, but come together to form a unique platform that encompasses the totality of the mobile user’s needs.</w:t>
       </w:r>
-      <w:bookmarkEnd w:id="8"/>
+      <w:r>
+        <w:t xml:space="preserve"> </w:t>
+      </w:r>
     </w:p>
     <w:p/>
     <w:p>
-      <w:pPr>
-        <w:pStyle w:val="Heading2"/>
-      </w:pPr>
-      <w:bookmarkStart w:id="9" w:name="_Toc283802419"/>
       <w:r>
-        <w:t>Assumptions</w:t>
+        <w:t>The existence of this document is imperative to the success of the product as it clearly defines the constraints of each interface and the extent to which we can leverage the pr</w:t>
       </w:r>
       <w:r>
-        <w:t>/Constraints</w:t>
+        <w:t>oduct to create a novel platform. It is crucial to the development of a business plan with a c</w:t>
       </w:r>
-      <w:bookmarkEnd w:id="9"/>
+      <w:r>
+        <w:t>learly defined direction as well as a viable and efficient implementation. Without such definitions, it is easy to design a product that is impossible to develop on</w:t>
+      </w:r>
+      <w:r>
+        <w:t xml:space="preserve"> the technical side or assumes third-party functionality that does not exist.</w:t>
+      </w:r>
     </w:p>
+    <w:p/>
+    <w:p>
+      <w:r>
+        <w:t xml:space="preserve">A description of the API’s will also help in defining and outlining a minimal viable </w:t>
+      </w:r>
+      <w:proofErr w:type="gramStart"/>
+      <w:r>
+        <w:t>product,</w:t>
+      </w:r>
+      <w:proofErr w:type="gramEnd"/>
+      <w:r>
+        <w:t xml:space="preserve"> a subset of LMA’</w:t>
+      </w:r>
+      <w:r>
+        <w:t>s features</w:t>
+      </w:r>
+      <w:r>
+        <w:t xml:space="preserve"> that form the core functionality and can stand alone if necessary.</w:t>
+      </w:r>
+    </w:p>
+    <w:p/>
+    <w:p>
+      <w:r>
+        <w:t>As such, each third-party API description contains the following</w:t>
+      </w:r>
+      <w:r>
+        <w:t xml:space="preserve"> components</w:t>
+      </w:r>
+      <w:r>
+        <w:t>:</w:t>
+      </w:r>
+    </w:p>
+    <w:p/>
     <w:p>
       <w:pPr>
         <w:pStyle w:val="ListParagraph"/>
         <w:numPr>
           <w:ilvl w:val="0"/>
-          <w:numId w:val="4"/>
+          <w:numId w:val="47"/>
         </w:numPr>
       </w:pPr>
       <w:r>
-        <w:t>This assumes that LMA is run on a system that has a stable Internet connection.</w:t>
+        <w:rPr>
+          <w:b/>
+        </w:rPr>
+        <w:t>Overview</w:t>
+      </w:r>
+      <w:r>
+        <w:t xml:space="preserve"> – Summary of the features and purpose. This includes a description of the functionality encompassed in the API as well as its contribution to the system.</w:t>
       </w:r>
     </w:p>
     <w:p>
       <w:pPr>
         <w:pStyle w:val="ListParagraph"/>
+      </w:pPr>
+    </w:p>
+    <w:p>
+      <w:pPr>
+        <w:pStyle w:val="ListParagraph"/>
         <w:numPr>
           <w:ilvl w:val="0"/>
-          <w:numId w:val="4"/>
+          <w:numId w:val="47"/>
         </w:numPr>
+        <w:rPr>
+          <w:b/>
+        </w:rPr>
       </w:pPr>
       <w:r>
-        <w:t>This assumes that LMA is run on a system that has a stable GPS connection and location data.</w:t>
+        <w:rPr>
+          <w:b/>
+        </w:rPr>
+        <w:t>Structure and API Calls</w:t>
+      </w:r>
+      <w:r>
+        <w:t xml:space="preserve"> –</w:t>
+      </w:r>
+      <w:r>
+        <w:t xml:space="preserve"> A technical description of the API and the structure of its interface. Since the way information is obtained varies widely depending on the design of each API, this is vital both in extracting constraints for the business model as well as development of the actual </w:t>
+      </w:r>
+      <w:r>
+        <w:t>application</w:t>
+      </w:r>
+      <w:r>
+        <w:t xml:space="preserve"> in the implementation stage.</w:t>
       </w:r>
     </w:p>
     <w:p>
       <w:pPr>
+        <w:rPr>
+          <w:b/>
+        </w:rPr>
+      </w:pPr>
+    </w:p>
+    <w:p>
+      <w:pPr>
         <w:pStyle w:val="ListParagraph"/>
         <w:numPr>
           <w:ilvl w:val="0"/>
-          <w:numId w:val="4"/>
+          <w:numId w:val="47"/>
         </w:numPr>
+        <w:rPr>
+          <w:b/>
+        </w:rPr>
       </w:pPr>
       <w:r>
-        <w:t>This assumes that users have granted the necessary permissions required to provide services such as:</w:t>
+        <w:rPr>
+          <w:b/>
+        </w:rPr>
+        <w:t xml:space="preserve">Technical Constraints – </w:t>
       </w:r>
-    </w:p>
-    <w:p>
-      <w:pPr>
-        <w:pStyle w:val="ListParagraph"/>
-        <w:numPr>
-          <w:ilvl w:val="1"/>
-          <w:numId w:val="4"/>
-        </w:numPr>
-      </w:pPr>
       <w:r>
-        <w:t>Push notifications</w:t>
+        <w:t>Detailed summary of constraints in terms of information that can be obtained through the application user interface.</w:t>
       </w:r>
-    </w:p>
-    <w:p>
-      <w:pPr>
-        <w:pStyle w:val="ListParagraph"/>
-        <w:numPr>
-          <w:ilvl w:val="1"/>
-          <w:numId w:val="4"/>
-        </w:numPr>
-      </w:pPr>
       <w:r>
-        <w:t>Location Based Services</w:t>
+        <w:t xml:space="preserve"> Includes information such as maximum volume of requests that is critical to making </w:t>
       </w:r>
-    </w:p>
-    <w:p>
-      <w:pPr>
-        <w:pStyle w:val="ListParagraph"/>
-        <w:numPr>
-          <w:ilvl w:val="1"/>
-          <w:numId w:val="4"/>
-        </w:numPr>
-      </w:pPr>
       <w:r>
-        <w:t>Bluetooth LE connections</w:t>
+        <w:t xml:space="preserve">important </w:t>
       </w:r>
-    </w:p>
-    <w:p>
-      <w:pPr>
-        <w:pStyle w:val="Heading2"/>
-      </w:pPr>
-      <w:bookmarkStart w:id="10" w:name="_Toc283802420"/>
       <w:r>
-        <w:t>Requirements</w:t>
+        <w:t>design decision</w:t>
       </w:r>
-      <w:bookmarkEnd w:id="10"/>
+      <w:r>
+        <w:t>s</w:t>
+      </w:r>
+      <w:r>
+        <w:t>.</w:t>
+      </w:r>
+      <w:bookmarkStart w:id="7" w:name="_Toc283802421"/>
+      <w:r>
+        <w:br w:type="page"/>
+      </w:r>
     </w:p>
     <w:p>
       <w:pPr>
@@ -3253,23 +3307,18 @@
           <w:szCs w:val="32"/>
         </w:rPr>
       </w:pPr>
-      <w:bookmarkStart w:id="11" w:name="_Toc283802421"/>
-      <w:r>
-        <w:br w:type="page"/>
-      </w:r>
     </w:p>
     <w:p>
       <w:pPr>
         <w:pStyle w:val="Heading1"/>
       </w:pPr>
       <w:r>
-        <w:lastRenderedPageBreak/>
         <w:t>API</w:t>
       </w:r>
       <w:r>
         <w:t xml:space="preserve">: </w:t>
       </w:r>
-      <w:bookmarkEnd w:id="11"/>
+      <w:bookmarkEnd w:id="7"/>
       <w:r>
         <w:t>Google Maps</w:t>
       </w:r>
@@ -3279,43 +3328,294 @@
         <w:pStyle w:val="Heading2"/>
       </w:pPr>
       <w:r>
+        <w:t>Summary</w:t>
+      </w:r>
+    </w:p>
+    <w:p>
+      <w:r>
+        <w:t xml:space="preserve">The Google Maps API is divided into </w:t>
+      </w:r>
+      <w:r>
+        <w:t>four</w:t>
+      </w:r>
+      <w:r>
+        <w:t xml:space="preserve"> main types of interfaces, depending on the technology used to implement the product as well as to access the data.</w:t>
+      </w:r>
+      <w:r>
+        <w:t xml:space="preserve"> </w:t>
+      </w:r>
+    </w:p>
+    <w:p/>
+    <w:p>
+      <w:r>
+        <w:t>The four API interfaces are:</w:t>
+      </w:r>
+    </w:p>
+    <w:p>
+      <w:pPr>
+        <w:pStyle w:val="ListParagraph"/>
+      </w:pPr>
+    </w:p>
+    <w:p>
+      <w:pPr>
+        <w:pStyle w:val="ListParagraph"/>
+        <w:numPr>
+          <w:ilvl w:val="0"/>
+          <w:numId w:val="48"/>
+        </w:numPr>
+      </w:pPr>
+      <w:r>
+        <w:rPr>
+          <w:b/>
+        </w:rPr>
+        <w:t>Embed API</w:t>
+      </w:r>
+      <w:r>
+        <w:t xml:space="preserve"> – The simplest </w:t>
+      </w:r>
+      <w:r>
+        <w:t>of the four</w:t>
+      </w:r>
+      <w:r>
+        <w:t xml:space="preserve">, which simply uses HTML and </w:t>
+      </w:r>
+      <w:proofErr w:type="spellStart"/>
+      <w:r>
+        <w:t>iframes</w:t>
+      </w:r>
+      <w:proofErr w:type="spellEnd"/>
+      <w:r>
+        <w:t xml:space="preserve"> to embed content into any website. </w:t>
+      </w:r>
+    </w:p>
+    <w:p>
+      <w:pPr>
+        <w:pStyle w:val="ListParagraph"/>
+      </w:pPr>
+    </w:p>
+    <w:p>
+      <w:pPr>
+        <w:pStyle w:val="ListParagraph"/>
+        <w:numPr>
+          <w:ilvl w:val="0"/>
+          <w:numId w:val="48"/>
+        </w:numPr>
+      </w:pPr>
+      <w:r>
+        <w:rPr>
+          <w:b/>
+        </w:rPr>
+        <w:t>Web API</w:t>
+      </w:r>
+      <w:r>
+        <w:t xml:space="preserve"> – Provides a set of functionality that can be accessed us</w:t>
+      </w:r>
+      <w:r>
+        <w:t>ing standard RESTful calls. These calls can be placed from web applications (AJAX) or native applications.</w:t>
+      </w:r>
+    </w:p>
+    <w:p/>
+    <w:p>
+      <w:pPr>
+        <w:pStyle w:val="ListParagraph"/>
+        <w:numPr>
+          <w:ilvl w:val="0"/>
+          <w:numId w:val="48"/>
+        </w:numPr>
+      </w:pPr>
+      <w:r>
+        <w:rPr>
+          <w:b/>
+        </w:rPr>
+        <w:t>JavaScript API</w:t>
+      </w:r>
+      <w:r>
+        <w:rPr>
+          <w:b/>
+        </w:rPr>
+        <w:t xml:space="preserve"> – </w:t>
+      </w:r>
+      <w:r>
+        <w:t>Provides</w:t>
+      </w:r>
+      <w:r>
+        <w:t xml:space="preserve"> extended maps functionality in visual</w:t>
+      </w:r>
+      <w:r>
+        <w:t>ization and map content. Can be integrated into platforms that run mainly JavaScript.</w:t>
+      </w:r>
+    </w:p>
+    <w:p/>
+    <w:p>
+      <w:pPr>
+        <w:pStyle w:val="ListParagraph"/>
+        <w:numPr>
+          <w:ilvl w:val="0"/>
+          <w:numId w:val="48"/>
+        </w:numPr>
+      </w:pPr>
+      <w:bookmarkStart w:id="8" w:name="_GoBack"/>
+      <w:proofErr w:type="gramStart"/>
+      <w:r>
+        <w:rPr>
+          <w:b/>
+        </w:rPr>
+        <w:t>iOS</w:t>
+      </w:r>
+      <w:proofErr w:type="gramEnd"/>
+      <w:r>
+        <w:rPr>
+          <w:b/>
+        </w:rPr>
+        <w:t xml:space="preserve"> API</w:t>
+      </w:r>
+      <w:bookmarkEnd w:id="8"/>
+      <w:r>
+        <w:t xml:space="preserve"> – Native integration of functionality that interfaces with the operating system directly.</w:t>
+      </w:r>
+      <w:r>
+        <w:t xml:space="preserve"> Can only</w:t>
+      </w:r>
+      <w:r>
+        <w:t xml:space="preserve"> be used by iPhone applications, but has similar functionality to the “JavaScript API”.</w:t>
+      </w:r>
+    </w:p>
+    <w:p>
+      <w:pPr>
+        <w:pStyle w:val="Heading2"/>
+      </w:pPr>
+      <w:r>
+        <w:t xml:space="preserve">Embed </w:t>
+      </w:r>
+      <w:r>
+        <w:t>API</w:t>
+      </w:r>
+    </w:p>
+    <w:p>
+      <w:pPr>
+        <w:pStyle w:val="Heading3"/>
+      </w:pPr>
+      <w:r>
+        <w:t>Overview</w:t>
+      </w:r>
+    </w:p>
+    <w:p/>
+    <w:p>
+      <w:pPr>
+        <w:pStyle w:val="Heading3"/>
+      </w:pPr>
+      <w:r>
+        <w:lastRenderedPageBreak/>
+        <w:t>Structure and API Calls</w:t>
+      </w:r>
+    </w:p>
+    <w:p>
+      <w:pPr>
+        <w:pStyle w:val="Heading3"/>
+      </w:pPr>
+      <w:r>
+        <w:t>Technical Constraints</w:t>
+      </w:r>
+    </w:p>
+    <w:p>
+      <w:pPr>
+        <w:pStyle w:val="Heading3"/>
+      </w:pPr>
+      <w:r>
+        <w:t>Summary</w:t>
+      </w:r>
+    </w:p>
+    <w:p>
+      <w:pPr>
+        <w:pStyle w:val="Heading2"/>
+      </w:pPr>
+      <w:r>
+        <w:t>Web API</w:t>
+      </w:r>
+    </w:p>
+    <w:p>
+      <w:pPr>
+        <w:pStyle w:val="Heading2"/>
+      </w:pPr>
+      <w:r>
+        <w:t>JavaScript</w:t>
+      </w:r>
+      <w:r>
+        <w:t xml:space="preserve"> API</w:t>
+      </w:r>
+    </w:p>
+    <w:p>
+      <w:pPr>
+        <w:pStyle w:val="Heading3"/>
+      </w:pPr>
+      <w:r>
         <w:t>Overview</w:t>
       </w:r>
     </w:p>
     <w:p>
       <w:pPr>
-        <w:rPr>
-          <w:b/>
-        </w:rPr>
-      </w:pPr>
-    </w:p>
-    <w:p>
-      <w:pPr>
-        <w:pStyle w:val="Heading2"/>
+        <w:pStyle w:val="Heading3"/>
       </w:pPr>
       <w:r>
         <w:t>Structure and API Calls</w:t>
       </w:r>
     </w:p>
-    <w:p/>
     <w:p>
       <w:pPr>
-        <w:pStyle w:val="Heading2"/>
+        <w:pStyle w:val="Heading3"/>
       </w:pPr>
       <w:r>
         <w:t>Technical Constraints</w:t>
       </w:r>
     </w:p>
-    <w:p/>
     <w:p>
       <w:pPr>
-        <w:pStyle w:val="Heading2"/>
+        <w:pStyle w:val="Heading3"/>
       </w:pPr>
       <w:r>
         <w:t>Summary</w:t>
       </w:r>
     </w:p>
-    <w:p/>
+    <w:p>
+      <w:pPr>
+        <w:pStyle w:val="Heading2"/>
+      </w:pPr>
+      <w:r>
+        <w:t>iOS API</w:t>
+      </w:r>
+    </w:p>
+    <w:p>
+      <w:pPr>
+        <w:pStyle w:val="Heading3"/>
+      </w:pPr>
+      <w:r>
+        <w:t>Overview</w:t>
+      </w:r>
+    </w:p>
+    <w:p>
+      <w:pPr>
+        <w:pStyle w:val="Heading3"/>
+      </w:pPr>
+      <w:r>
+        <w:t>Structure and API Calls</w:t>
+      </w:r>
+    </w:p>
+    <w:p>
+      <w:pPr>
+        <w:pStyle w:val="Heading3"/>
+      </w:pPr>
+      <w:r>
+        <w:t>Technical Constraints</w:t>
+      </w:r>
+    </w:p>
+    <w:p>
+      <w:pPr>
+        <w:pStyle w:val="Heading3"/>
+      </w:pPr>
+      <w:r>
+        <w:t>Summary</w:t>
+      </w:r>
+    </w:p>
     <w:sectPr>
       <w:headerReference w:type="default" r:id="rId10"/>
       <w:footerReference w:type="even" r:id="rId11"/>
@@ -3416,7 +3716,6 @@
               <w:temporary/>
               <w:showingPlcHdr/>
             </w:sdtPr>
-            <w:sdtEndPr/>
             <w:sdtContent>
               <w:r>
                 <w:rPr>
@@ -3583,7 +3882,7 @@
         <w:rStyle w:val="PageNumber"/>
         <w:noProof/>
       </w:rPr>
-      <w:t>2</w:t>
+      <w:t>6</w:t>
     </w:r>
     <w:r>
       <w:rPr>
@@ -5343,6 +5642,119 @@
     </w:lvl>
   </w:abstractNum>
   <w:abstractNum w:abstractNumId="15">
+    <w:nsid w:val="20E360CF"/>
+    <w:multiLevelType w:val="hybridMultilevel"/>
+    <w:tmpl w:val="744E2EDA"/>
+    <w:lvl w:ilvl="0" w:tplc="04090001">
+      <w:start w:val="1"/>
+      <w:numFmt w:val="bullet"/>
+      <w:lvlText w:val=""/>
+      <w:lvlJc w:val="left"/>
+      <w:pPr>
+        <w:ind w:left="720" w:hanging="360"/>
+      </w:pPr>
+      <w:rPr>
+        <w:rFonts w:ascii="Symbol" w:hAnsi="Symbol" w:hint="default"/>
+      </w:rPr>
+    </w:lvl>
+    <w:lvl w:ilvl="1" w:tplc="04090003" w:tentative="1">
+      <w:start w:val="1"/>
+      <w:numFmt w:val="bullet"/>
+      <w:lvlText w:val="o"/>
+      <w:lvlJc w:val="left"/>
+      <w:pPr>
+        <w:ind w:left="1440" w:hanging="360"/>
+      </w:pPr>
+      <w:rPr>
+        <w:rFonts w:ascii="Courier New" w:hAnsi="Courier New" w:hint="default"/>
+      </w:rPr>
+    </w:lvl>
+    <w:lvl w:ilvl="2" w:tplc="04090005" w:tentative="1">
+      <w:start w:val="1"/>
+      <w:numFmt w:val="bullet"/>
+      <w:lvlText w:val=""/>
+      <w:lvlJc w:val="left"/>
+      <w:pPr>
+        <w:ind w:left="2160" w:hanging="360"/>
+      </w:pPr>
+      <w:rPr>
+        <w:rFonts w:ascii="Wingdings" w:hAnsi="Wingdings" w:hint="default"/>
+      </w:rPr>
+    </w:lvl>
+    <w:lvl w:ilvl="3" w:tplc="04090001" w:tentative="1">
+      <w:start w:val="1"/>
+      <w:numFmt w:val="bullet"/>
+      <w:lvlText w:val=""/>
+      <w:lvlJc w:val="left"/>
+      <w:pPr>
+        <w:ind w:left="2880" w:hanging="360"/>
+      </w:pPr>
+      <w:rPr>
+        <w:rFonts w:ascii="Symbol" w:hAnsi="Symbol" w:hint="default"/>
+      </w:rPr>
+    </w:lvl>
+    <w:lvl w:ilvl="4" w:tplc="04090003" w:tentative="1">
+      <w:start w:val="1"/>
+      <w:numFmt w:val="bullet"/>
+      <w:lvlText w:val="o"/>
+      <w:lvlJc w:val="left"/>
+      <w:pPr>
+        <w:ind w:left="3600" w:hanging="360"/>
+      </w:pPr>
+      <w:rPr>
+        <w:rFonts w:ascii="Courier New" w:hAnsi="Courier New" w:hint="default"/>
+      </w:rPr>
+    </w:lvl>
+    <w:lvl w:ilvl="5" w:tplc="04090005" w:tentative="1">
+      <w:start w:val="1"/>
+      <w:numFmt w:val="bullet"/>
+      <w:lvlText w:val=""/>
+      <w:lvlJc w:val="left"/>
+      <w:pPr>
+        <w:ind w:left="4320" w:hanging="360"/>
+      </w:pPr>
+      <w:rPr>
+        <w:rFonts w:ascii="Wingdings" w:hAnsi="Wingdings" w:hint="default"/>
+      </w:rPr>
+    </w:lvl>
+    <w:lvl w:ilvl="6" w:tplc="04090001" w:tentative="1">
+      <w:start w:val="1"/>
+      <w:numFmt w:val="bullet"/>
+      <w:lvlText w:val=""/>
+      <w:lvlJc w:val="left"/>
+      <w:pPr>
+        <w:ind w:left="5040" w:hanging="360"/>
+      </w:pPr>
+      <w:rPr>
+        <w:rFonts w:ascii="Symbol" w:hAnsi="Symbol" w:hint="default"/>
+      </w:rPr>
+    </w:lvl>
+    <w:lvl w:ilvl="7" w:tplc="04090003" w:tentative="1">
+      <w:start w:val="1"/>
+      <w:numFmt w:val="bullet"/>
+      <w:lvlText w:val="o"/>
+      <w:lvlJc w:val="left"/>
+      <w:pPr>
+        <w:ind w:left="5760" w:hanging="360"/>
+      </w:pPr>
+      <w:rPr>
+        <w:rFonts w:ascii="Courier New" w:hAnsi="Courier New" w:hint="default"/>
+      </w:rPr>
+    </w:lvl>
+    <w:lvl w:ilvl="8" w:tplc="04090005" w:tentative="1">
+      <w:start w:val="1"/>
+      <w:numFmt w:val="bullet"/>
+      <w:lvlText w:val=""/>
+      <w:lvlJc w:val="left"/>
+      <w:pPr>
+        <w:ind w:left="6480" w:hanging="360"/>
+      </w:pPr>
+      <w:rPr>
+        <w:rFonts w:ascii="Wingdings" w:hAnsi="Wingdings" w:hint="default"/>
+      </w:rPr>
+    </w:lvl>
+  </w:abstractNum>
+  <w:abstractNum w:abstractNumId="16">
     <w:nsid w:val="255D2395"/>
     <w:multiLevelType w:val="multilevel"/>
     <w:tmpl w:val="3460CEA8"/>
@@ -5482,7 +5894,7 @@
       </w:rPr>
     </w:lvl>
   </w:abstractNum>
-  <w:abstractNum w:abstractNumId="16">
+  <w:abstractNum w:abstractNumId="17">
     <w:nsid w:val="27081861"/>
     <w:multiLevelType w:val="hybridMultilevel"/>
     <w:tmpl w:val="CB8E8348"/>
@@ -5595,7 +6007,7 @@
       </w:rPr>
     </w:lvl>
   </w:abstractNum>
-  <w:abstractNum w:abstractNumId="17">
+  <w:abstractNum w:abstractNumId="18">
     <w:nsid w:val="2AFA78DD"/>
     <w:multiLevelType w:val="hybridMultilevel"/>
     <w:tmpl w:val="EF9003A2"/>
@@ -5708,7 +6120,7 @@
       </w:rPr>
     </w:lvl>
   </w:abstractNum>
-  <w:abstractNum w:abstractNumId="18">
+  <w:abstractNum w:abstractNumId="19">
     <w:nsid w:val="2C4A4275"/>
     <w:multiLevelType w:val="multilevel"/>
     <w:tmpl w:val="410A7E12"/>
@@ -5823,7 +6235,7 @@
       </w:rPr>
     </w:lvl>
   </w:abstractNum>
-  <w:abstractNum w:abstractNumId="19">
+  <w:abstractNum w:abstractNumId="20">
     <w:nsid w:val="2E204D71"/>
     <w:multiLevelType w:val="hybridMultilevel"/>
     <w:tmpl w:val="0C3E2B36"/>
@@ -5936,7 +6348,7 @@
       </w:rPr>
     </w:lvl>
   </w:abstractNum>
-  <w:abstractNum w:abstractNumId="20">
+  <w:abstractNum w:abstractNumId="21">
     <w:nsid w:val="2E6B030D"/>
     <w:multiLevelType w:val="multilevel"/>
     <w:tmpl w:val="410A7E12"/>
@@ -6051,7 +6463,7 @@
       </w:rPr>
     </w:lvl>
   </w:abstractNum>
-  <w:abstractNum w:abstractNumId="21">
+  <w:abstractNum w:abstractNumId="22">
     <w:nsid w:val="3734098E"/>
     <w:multiLevelType w:val="multilevel"/>
     <w:tmpl w:val="834800E2"/>
@@ -6167,7 +6579,7 @@
       </w:rPr>
     </w:lvl>
   </w:abstractNum>
-  <w:abstractNum w:abstractNumId="22">
+  <w:abstractNum w:abstractNumId="23">
     <w:nsid w:val="3A755EAF"/>
     <w:multiLevelType w:val="multilevel"/>
     <w:tmpl w:val="0AAAA01A"/>
@@ -6283,7 +6695,7 @@
       </w:rPr>
     </w:lvl>
   </w:abstractNum>
-  <w:abstractNum w:abstractNumId="23">
+  <w:abstractNum w:abstractNumId="24">
     <w:nsid w:val="3B0E3BFB"/>
     <w:multiLevelType w:val="multilevel"/>
     <w:tmpl w:val="410A7E12"/>
@@ -6398,7 +6810,7 @@
       </w:rPr>
     </w:lvl>
   </w:abstractNum>
-  <w:abstractNum w:abstractNumId="24">
+  <w:abstractNum w:abstractNumId="25">
     <w:nsid w:val="402878AF"/>
     <w:multiLevelType w:val="multilevel"/>
     <w:tmpl w:val="410A7E12"/>
@@ -6513,7 +6925,7 @@
       </w:rPr>
     </w:lvl>
   </w:abstractNum>
-  <w:abstractNum w:abstractNumId="25">
+  <w:abstractNum w:abstractNumId="26">
     <w:nsid w:val="405A05C5"/>
     <w:multiLevelType w:val="multilevel"/>
     <w:tmpl w:val="410A7E12"/>
@@ -6628,7 +7040,7 @@
       </w:rPr>
     </w:lvl>
   </w:abstractNum>
-  <w:abstractNum w:abstractNumId="26">
+  <w:abstractNum w:abstractNumId="27">
     <w:nsid w:val="40901004"/>
     <w:multiLevelType w:val="hybridMultilevel"/>
     <w:tmpl w:val="331894D2"/>
@@ -6741,7 +7153,7 @@
       </w:rPr>
     </w:lvl>
   </w:abstractNum>
-  <w:abstractNum w:abstractNumId="27">
+  <w:abstractNum w:abstractNumId="28">
     <w:nsid w:val="421B5022"/>
     <w:multiLevelType w:val="hybridMultilevel"/>
     <w:tmpl w:val="EE70EAA2"/>
@@ -6854,7 +7266,7 @@
       </w:rPr>
     </w:lvl>
   </w:abstractNum>
-  <w:abstractNum w:abstractNumId="28">
+  <w:abstractNum w:abstractNumId="29">
     <w:nsid w:val="45F15FA9"/>
     <w:multiLevelType w:val="hybridMultilevel"/>
     <w:tmpl w:val="2EEA29C4"/>
@@ -6967,7 +7379,7 @@
       </w:rPr>
     </w:lvl>
   </w:abstractNum>
-  <w:abstractNum w:abstractNumId="29">
+  <w:abstractNum w:abstractNumId="30">
     <w:nsid w:val="4D520CD6"/>
     <w:multiLevelType w:val="hybridMultilevel"/>
     <w:tmpl w:val="2F2287B2"/>
@@ -7080,7 +7492,7 @@
       </w:rPr>
     </w:lvl>
   </w:abstractNum>
-  <w:abstractNum w:abstractNumId="30">
+  <w:abstractNum w:abstractNumId="31">
     <w:nsid w:val="4D5B5C78"/>
     <w:multiLevelType w:val="multilevel"/>
     <w:tmpl w:val="0AAAA01A"/>
@@ -7196,7 +7608,7 @@
       </w:rPr>
     </w:lvl>
   </w:abstractNum>
-  <w:abstractNum w:abstractNumId="31">
+  <w:abstractNum w:abstractNumId="32">
     <w:nsid w:val="57AE7E4E"/>
     <w:multiLevelType w:val="multilevel"/>
     <w:tmpl w:val="0AAAA01A"/>
@@ -7312,7 +7724,7 @@
       </w:rPr>
     </w:lvl>
   </w:abstractNum>
-  <w:abstractNum w:abstractNumId="32">
+  <w:abstractNum w:abstractNumId="33">
     <w:nsid w:val="587A7D19"/>
     <w:multiLevelType w:val="hybridMultilevel"/>
     <w:tmpl w:val="F424BD92"/>
@@ -7425,7 +7837,7 @@
       </w:rPr>
     </w:lvl>
   </w:abstractNum>
-  <w:abstractNum w:abstractNumId="33">
+  <w:abstractNum w:abstractNumId="34">
     <w:nsid w:val="59F43A73"/>
     <w:multiLevelType w:val="multilevel"/>
     <w:tmpl w:val="410A7E12"/>
@@ -7540,7 +7952,7 @@
       </w:rPr>
     </w:lvl>
   </w:abstractNum>
-  <w:abstractNum w:abstractNumId="34">
+  <w:abstractNum w:abstractNumId="35">
     <w:nsid w:val="607E0DF2"/>
     <w:multiLevelType w:val="multilevel"/>
     <w:tmpl w:val="410A7E12"/>
@@ -7655,7 +8067,7 @@
       </w:rPr>
     </w:lvl>
   </w:abstractNum>
-  <w:abstractNum w:abstractNumId="35">
+  <w:abstractNum w:abstractNumId="36">
     <w:nsid w:val="61512516"/>
     <w:multiLevelType w:val="multilevel"/>
     <w:tmpl w:val="410A7E12"/>
@@ -7770,7 +8182,7 @@
       </w:rPr>
     </w:lvl>
   </w:abstractNum>
-  <w:abstractNum w:abstractNumId="36">
+  <w:abstractNum w:abstractNumId="37">
     <w:nsid w:val="62B75012"/>
     <w:multiLevelType w:val="hybridMultilevel"/>
     <w:tmpl w:val="73CE2E90"/>
@@ -7883,7 +8295,7 @@
       </w:rPr>
     </w:lvl>
   </w:abstractNum>
-  <w:abstractNum w:abstractNumId="37">
+  <w:abstractNum w:abstractNumId="38">
     <w:nsid w:val="64B552AC"/>
     <w:multiLevelType w:val="multilevel"/>
     <w:tmpl w:val="0AAAA01A"/>
@@ -7999,7 +8411,7 @@
       </w:rPr>
     </w:lvl>
   </w:abstractNum>
-  <w:abstractNum w:abstractNumId="38">
+  <w:abstractNum w:abstractNumId="39">
     <w:nsid w:val="65E95F02"/>
     <w:multiLevelType w:val="multilevel"/>
     <w:tmpl w:val="410A7E12"/>
@@ -8114,7 +8526,7 @@
       </w:rPr>
     </w:lvl>
   </w:abstractNum>
-  <w:abstractNum w:abstractNumId="39">
+  <w:abstractNum w:abstractNumId="40">
     <w:nsid w:val="677C5357"/>
     <w:multiLevelType w:val="hybridMultilevel"/>
     <w:tmpl w:val="03702CCC"/>
@@ -8227,7 +8639,7 @@
       </w:rPr>
     </w:lvl>
   </w:abstractNum>
-  <w:abstractNum w:abstractNumId="40">
+  <w:abstractNum w:abstractNumId="41">
     <w:nsid w:val="69ED7CF5"/>
     <w:multiLevelType w:val="multilevel"/>
     <w:tmpl w:val="0AAAA01A"/>
@@ -8343,7 +8755,120 @@
       </w:rPr>
     </w:lvl>
   </w:abstractNum>
-  <w:abstractNum w:abstractNumId="41">
+  <w:abstractNum w:abstractNumId="42">
+    <w:nsid w:val="701E7B82"/>
+    <w:multiLevelType w:val="hybridMultilevel"/>
+    <w:tmpl w:val="1B04DADC"/>
+    <w:lvl w:ilvl="0" w:tplc="04090001">
+      <w:start w:val="1"/>
+      <w:numFmt w:val="bullet"/>
+      <w:lvlText w:val=""/>
+      <w:lvlJc w:val="left"/>
+      <w:pPr>
+        <w:ind w:left="720" w:hanging="360"/>
+      </w:pPr>
+      <w:rPr>
+        <w:rFonts w:ascii="Symbol" w:hAnsi="Symbol" w:hint="default"/>
+      </w:rPr>
+    </w:lvl>
+    <w:lvl w:ilvl="1" w:tplc="04090003" w:tentative="1">
+      <w:start w:val="1"/>
+      <w:numFmt w:val="bullet"/>
+      <w:lvlText w:val="o"/>
+      <w:lvlJc w:val="left"/>
+      <w:pPr>
+        <w:ind w:left="1440" w:hanging="360"/>
+      </w:pPr>
+      <w:rPr>
+        <w:rFonts w:ascii="Courier New" w:hAnsi="Courier New" w:hint="default"/>
+      </w:rPr>
+    </w:lvl>
+    <w:lvl w:ilvl="2" w:tplc="04090005" w:tentative="1">
+      <w:start w:val="1"/>
+      <w:numFmt w:val="bullet"/>
+      <w:lvlText w:val=""/>
+      <w:lvlJc w:val="left"/>
+      <w:pPr>
+        <w:ind w:left="2160" w:hanging="360"/>
+      </w:pPr>
+      <w:rPr>
+        <w:rFonts w:ascii="Wingdings" w:hAnsi="Wingdings" w:hint="default"/>
+      </w:rPr>
+    </w:lvl>
+    <w:lvl w:ilvl="3" w:tplc="04090001" w:tentative="1">
+      <w:start w:val="1"/>
+      <w:numFmt w:val="bullet"/>
+      <w:lvlText w:val=""/>
+      <w:lvlJc w:val="left"/>
+      <w:pPr>
+        <w:ind w:left="2880" w:hanging="360"/>
+      </w:pPr>
+      <w:rPr>
+        <w:rFonts w:ascii="Symbol" w:hAnsi="Symbol" w:hint="default"/>
+      </w:rPr>
+    </w:lvl>
+    <w:lvl w:ilvl="4" w:tplc="04090003" w:tentative="1">
+      <w:start w:val="1"/>
+      <w:numFmt w:val="bullet"/>
+      <w:lvlText w:val="o"/>
+      <w:lvlJc w:val="left"/>
+      <w:pPr>
+        <w:ind w:left="3600" w:hanging="360"/>
+      </w:pPr>
+      <w:rPr>
+        <w:rFonts w:ascii="Courier New" w:hAnsi="Courier New" w:hint="default"/>
+      </w:rPr>
+    </w:lvl>
+    <w:lvl w:ilvl="5" w:tplc="04090005" w:tentative="1">
+      <w:start w:val="1"/>
+      <w:numFmt w:val="bullet"/>
+      <w:lvlText w:val=""/>
+      <w:lvlJc w:val="left"/>
+      <w:pPr>
+        <w:ind w:left="4320" w:hanging="360"/>
+      </w:pPr>
+      <w:rPr>
+        <w:rFonts w:ascii="Wingdings" w:hAnsi="Wingdings" w:hint="default"/>
+      </w:rPr>
+    </w:lvl>
+    <w:lvl w:ilvl="6" w:tplc="04090001" w:tentative="1">
+      <w:start w:val="1"/>
+      <w:numFmt w:val="bullet"/>
+      <w:lvlText w:val=""/>
+      <w:lvlJc w:val="left"/>
+      <w:pPr>
+        <w:ind w:left="5040" w:hanging="360"/>
+      </w:pPr>
+      <w:rPr>
+        <w:rFonts w:ascii="Symbol" w:hAnsi="Symbol" w:hint="default"/>
+      </w:rPr>
+    </w:lvl>
+    <w:lvl w:ilvl="7" w:tplc="04090003" w:tentative="1">
+      <w:start w:val="1"/>
+      <w:numFmt w:val="bullet"/>
+      <w:lvlText w:val="o"/>
+      <w:lvlJc w:val="left"/>
+      <w:pPr>
+        <w:ind w:left="5760" w:hanging="360"/>
+      </w:pPr>
+      <w:rPr>
+        <w:rFonts w:ascii="Courier New" w:hAnsi="Courier New" w:hint="default"/>
+      </w:rPr>
+    </w:lvl>
+    <w:lvl w:ilvl="8" w:tplc="04090005" w:tentative="1">
+      <w:start w:val="1"/>
+      <w:numFmt w:val="bullet"/>
+      <w:lvlText w:val=""/>
+      <w:lvlJc w:val="left"/>
+      <w:pPr>
+        <w:ind w:left="6480" w:hanging="360"/>
+      </w:pPr>
+      <w:rPr>
+        <w:rFonts w:ascii="Wingdings" w:hAnsi="Wingdings" w:hint="default"/>
+      </w:rPr>
+    </w:lvl>
+  </w:abstractNum>
+  <w:abstractNum w:abstractNumId="43">
     <w:nsid w:val="72B979CC"/>
     <w:multiLevelType w:val="hybridMultilevel"/>
     <w:tmpl w:val="BC7680BE"/>
@@ -8456,7 +8981,7 @@
       </w:rPr>
     </w:lvl>
   </w:abstractNum>
-  <w:abstractNum w:abstractNumId="42">
+  <w:abstractNum w:abstractNumId="44">
     <w:nsid w:val="777803F1"/>
     <w:multiLevelType w:val="multilevel"/>
     <w:tmpl w:val="0AAAA01A"/>
@@ -8572,7 +9097,7 @@
       </w:rPr>
     </w:lvl>
   </w:abstractNum>
-  <w:abstractNum w:abstractNumId="43">
+  <w:abstractNum w:abstractNumId="45">
     <w:nsid w:val="7E4735C0"/>
     <w:multiLevelType w:val="multilevel"/>
     <w:tmpl w:val="410A7E12"/>
@@ -8687,7 +9212,7 @@
       </w:rPr>
     </w:lvl>
   </w:abstractNum>
-  <w:abstractNum w:abstractNumId="44">
+  <w:abstractNum w:abstractNumId="46">
     <w:nsid w:val="7E4F75B4"/>
     <w:multiLevelType w:val="multilevel"/>
     <w:tmpl w:val="410A7E12"/>
@@ -8802,7 +9327,7 @@
       </w:rPr>
     </w:lvl>
   </w:abstractNum>
-  <w:abstractNum w:abstractNumId="45">
+  <w:abstractNum w:abstractNumId="47">
     <w:nsid w:val="7F1F1A56"/>
     <w:multiLevelType w:val="multilevel"/>
     <w:tmpl w:val="0AAAA01A"/>
@@ -8919,43 +9444,43 @@
     </w:lvl>
   </w:abstractNum>
   <w:num w:numId="1">
-    <w:abstractNumId w:val="15"/>
+    <w:abstractNumId w:val="16"/>
   </w:num>
   <w:num w:numId="2">
     <w:abstractNumId w:val="12"/>
   </w:num>
   <w:num w:numId="3">
-    <w:abstractNumId w:val="26"/>
+    <w:abstractNumId w:val="27"/>
   </w:num>
   <w:num w:numId="4">
-    <w:abstractNumId w:val="17"/>
+    <w:abstractNumId w:val="18"/>
   </w:num>
   <w:num w:numId="5">
-    <w:abstractNumId w:val="27"/>
+    <w:abstractNumId w:val="28"/>
   </w:num>
   <w:num w:numId="6">
     <w:abstractNumId w:val="3"/>
   </w:num>
   <w:num w:numId="7">
-    <w:abstractNumId w:val="29"/>
+    <w:abstractNumId w:val="30"/>
   </w:num>
   <w:num w:numId="8">
-    <w:abstractNumId w:val="22"/>
+    <w:abstractNumId w:val="23"/>
   </w:num>
   <w:num w:numId="9">
     <w:abstractNumId w:val="8"/>
   </w:num>
   <w:num w:numId="10">
-    <w:abstractNumId w:val="34"/>
+    <w:abstractNumId w:val="35"/>
   </w:num>
   <w:num w:numId="11">
-    <w:abstractNumId w:val="23"/>
+    <w:abstractNumId w:val="24"/>
   </w:num>
   <w:num w:numId="12">
-    <w:abstractNumId w:val="37"/>
+    <w:abstractNumId w:val="38"/>
   </w:num>
   <w:num w:numId="13">
-    <w:abstractNumId w:val="43"/>
+    <w:abstractNumId w:val="45"/>
   </w:num>
   <w:num w:numId="14">
     <w:abstractNumId w:val="6"/>
@@ -8964,19 +9489,19 @@
     <w:abstractNumId w:val="11"/>
   </w:num>
   <w:num w:numId="16">
-    <w:abstractNumId w:val="18"/>
+    <w:abstractNumId w:val="19"/>
   </w:num>
   <w:num w:numId="17">
-    <w:abstractNumId w:val="35"/>
+    <w:abstractNumId w:val="36"/>
   </w:num>
   <w:num w:numId="18">
     <w:abstractNumId w:val="4"/>
   </w:num>
   <w:num w:numId="19">
-    <w:abstractNumId w:val="20"/>
+    <w:abstractNumId w:val="21"/>
   </w:num>
   <w:num w:numId="20">
-    <w:abstractNumId w:val="44"/>
+    <w:abstractNumId w:val="46"/>
   </w:num>
   <w:num w:numId="21">
     <w:abstractNumId w:val="13"/>
@@ -8988,64 +9513,64 @@
     <w:abstractNumId w:val="2"/>
   </w:num>
   <w:num w:numId="24">
-    <w:abstractNumId w:val="42"/>
+    <w:abstractNumId w:val="44"/>
   </w:num>
   <w:num w:numId="25">
-    <w:abstractNumId w:val="40"/>
+    <w:abstractNumId w:val="41"/>
   </w:num>
   <w:num w:numId="26">
-    <w:abstractNumId w:val="33"/>
+    <w:abstractNumId w:val="34"/>
   </w:num>
   <w:num w:numId="27">
-    <w:abstractNumId w:val="30"/>
+    <w:abstractNumId w:val="31"/>
   </w:num>
   <w:num w:numId="28">
     <w:abstractNumId w:val="5"/>
   </w:num>
   <w:num w:numId="29">
-    <w:abstractNumId w:val="38"/>
+    <w:abstractNumId w:val="39"/>
   </w:num>
   <w:num w:numId="30">
-    <w:abstractNumId w:val="24"/>
+    <w:abstractNumId w:val="25"/>
   </w:num>
   <w:num w:numId="31">
-    <w:abstractNumId w:val="45"/>
+    <w:abstractNumId w:val="47"/>
   </w:num>
   <w:num w:numId="32">
-    <w:abstractNumId w:val="31"/>
+    <w:abstractNumId w:val="32"/>
   </w:num>
   <w:num w:numId="33">
-    <w:abstractNumId w:val="21"/>
+    <w:abstractNumId w:val="22"/>
   </w:num>
   <w:num w:numId="34">
     <w:abstractNumId w:val="0"/>
   </w:num>
   <w:num w:numId="35">
-    <w:abstractNumId w:val="25"/>
+    <w:abstractNumId w:val="26"/>
   </w:num>
   <w:num w:numId="36">
-    <w:abstractNumId w:val="41"/>
+    <w:abstractNumId w:val="43"/>
   </w:num>
   <w:num w:numId="37">
     <w:abstractNumId w:val="1"/>
   </w:num>
   <w:num w:numId="38">
-    <w:abstractNumId w:val="28"/>
+    <w:abstractNumId w:val="29"/>
   </w:num>
   <w:num w:numId="39">
     <w:abstractNumId w:val="14"/>
   </w:num>
   <w:num w:numId="40">
-    <w:abstractNumId w:val="32"/>
+    <w:abstractNumId w:val="33"/>
   </w:num>
   <w:num w:numId="41">
-    <w:abstractNumId w:val="16"/>
+    <w:abstractNumId w:val="17"/>
   </w:num>
   <w:num w:numId="42">
-    <w:abstractNumId w:val="19"/>
+    <w:abstractNumId w:val="20"/>
   </w:num>
   <w:num w:numId="43">
-    <w:abstractNumId w:val="39"/>
+    <w:abstractNumId w:val="40"/>
   </w:num>
   <w:num w:numId="44">
     <w:abstractNumId w:val="7"/>
@@ -9054,7 +9579,13 @@
     <w:abstractNumId w:val="10"/>
   </w:num>
   <w:num w:numId="46">
-    <w:abstractNumId w:val="36"/>
+    <w:abstractNumId w:val="37"/>
+  </w:num>
+  <w:num w:numId="47">
+    <w:abstractNumId w:val="15"/>
+  </w:num>
+  <w:num w:numId="48">
+    <w:abstractNumId w:val="42"/>
   </w:num>
   <w:numIdMacAtCleanup w:val="21"/>
 </w:numbering>
@@ -11040,7 +11571,7 @@
 </file>
 
 <file path=customXml/itemProps2.xml><?xml version="1.0" encoding="utf-8"?>
-<ds:datastoreItem xmlns:ds="http://schemas.openxmlformats.org/officeDocument/2006/customXml" ds:itemID="{B1CDD3BB-475B-7342-BA6E-00BF0B549A51}">
+<ds:datastoreItem xmlns:ds="http://schemas.openxmlformats.org/officeDocument/2006/customXml" ds:itemID="{E64BCC24-B167-FA41-8689-278E191001C8}">
   <ds:schemaRefs>
     <ds:schemaRef ds:uri="http://schemas.openxmlformats.org/officeDocument/2006/bibliography"/>
   </ds:schemaRefs>

</xml_diff>